<commit_message>
Finished analysis of paris jan, paris feb and new york
</commit_message>
<xml_diff>
--- a/reportPart1.docx
+++ b/reportPart1.docx
@@ -131,21 +131,7 @@
         <w:rPr>
           <w:lang w:val="en-GB"/>
         </w:rPr>
-        <w:t xml:space="preserve">Once extracted from a file, only the user ID, tweet ID, text and </w:t>
-      </w:r>
-      <w:proofErr w:type="spellStart"/>
-      <w:r>
-        <w:rPr>
-          <w:lang w:val="en-GB"/>
-        </w:rPr>
-        <w:t>hashtags</w:t>
-      </w:r>
-      <w:proofErr w:type="spellEnd"/>
-      <w:r>
-        <w:rPr>
-          <w:lang w:val="en-GB"/>
-        </w:rPr>
-        <w:t xml:space="preserve"> of a tweet were considered relevant for further analysis.</w:t>
+        <w:t>Once extracted from a file, only the user ID, tweet ID, text and hashtags of a tweet were considered relevant for further analysis.</w:t>
       </w:r>
       <w:r>
         <w:rPr>
@@ -163,21 +149,7 @@
         <w:rPr>
           <w:lang w:val="en-GB"/>
         </w:rPr>
-        <w:t xml:space="preserve">, whereas the text and </w:t>
-      </w:r>
-      <w:proofErr w:type="spellStart"/>
-      <w:r>
-        <w:rPr>
-          <w:lang w:val="en-GB"/>
-        </w:rPr>
-        <w:t>hashtags</w:t>
-      </w:r>
-      <w:proofErr w:type="spellEnd"/>
-      <w:r>
-        <w:rPr>
-          <w:lang w:val="en-GB"/>
-        </w:rPr>
-        <w:t xml:space="preserve"> were converted to keywords in the following way:</w:t>
+        <w:t>, whereas the text and hashtags were converted to keywords in the following way:</w:t>
       </w:r>
     </w:p>
     <w:p>
@@ -196,19 +168,11 @@
           <w:lang w:val="en-GB"/>
         </w:rPr>
       </w:pPr>
-      <w:proofErr w:type="gramStart"/>
-      <w:r>
-        <w:rPr>
-          <w:lang w:val="en-GB"/>
-        </w:rPr>
-        <w:t>text</w:t>
-      </w:r>
-      <w:proofErr w:type="gramEnd"/>
-      <w:r>
-        <w:rPr>
-          <w:lang w:val="en-GB"/>
-        </w:rPr>
-        <w:t xml:space="preserve"> was split into words that were subsequently tagged by a trained, language </w:t>
+      <w:r>
+        <w:rPr>
+          <w:lang w:val="en-GB"/>
+        </w:rPr>
+        <w:t xml:space="preserve">text was split into words that were subsequently tagged by a trained, language </w:t>
       </w:r>
       <w:r>
         <w:rPr>
@@ -287,21 +251,11 @@
           <w:lang w:val="en-GB"/>
         </w:rPr>
       </w:pPr>
-      <w:proofErr w:type="spellStart"/>
-      <w:proofErr w:type="gramStart"/>
-      <w:r>
-        <w:rPr>
-          <w:lang w:val="en-GB"/>
-        </w:rPr>
-        <w:t>hashtags</w:t>
-      </w:r>
-      <w:proofErr w:type="spellEnd"/>
-      <w:proofErr w:type="gramEnd"/>
-      <w:r>
-        <w:rPr>
-          <w:lang w:val="en-GB"/>
-        </w:rPr>
-        <w:t xml:space="preserve"> were simply treated as keywords themselves.</w:t>
+      <w:r>
+        <w:rPr>
+          <w:lang w:val="en-GB"/>
+        </w:rPr>
+        <w:t>hashtags were simply treated as keywords themselves.</w:t>
       </w:r>
     </w:p>
     <w:p>
@@ -403,27 +357,13 @@
         <w:rPr>
           <w:lang w:val="en-GB"/>
         </w:rPr>
-        <w:t xml:space="preserve">A partial solution for this problem is to calculate the </w:t>
-      </w:r>
-      <w:proofErr w:type="spellStart"/>
-      <w:r>
-        <w:rPr>
-          <w:lang w:val="en-GB"/>
-        </w:rPr>
-        <w:t>Levenshtei</w:t>
-      </w:r>
-      <w:r>
-        <w:rPr>
-          <w:lang w:val="en-GB"/>
-        </w:rPr>
-        <w:t>n</w:t>
-      </w:r>
-      <w:proofErr w:type="spellEnd"/>
-      <w:r>
-        <w:rPr>
-          <w:lang w:val="en-GB"/>
-        </w:rPr>
-        <w:t xml:space="preserve"> distance for these keywords and</w:t>
+        <w:t>A partial solution for this problem is to calculate the Levenshtei</w:t>
+      </w:r>
+      <w:r>
+        <w:rPr>
+          <w:lang w:val="en-GB"/>
+        </w:rPr>
+        <w:t>n distance for these keywords and</w:t>
       </w:r>
       <w:r>
         <w:rPr>
@@ -447,16 +387,8 @@
         <w:rPr>
           <w:lang w:val="en-GB"/>
         </w:rPr>
-        <w:t xml:space="preserve">. We decided to implement this partial solution by overriding the </w:t>
-      </w:r>
-      <w:proofErr w:type="gramStart"/>
-      <w:r>
-        <w:rPr>
-          <w:lang w:val="en-GB"/>
-        </w:rPr>
-        <w:t>equals(</w:t>
-      </w:r>
-      <w:proofErr w:type="gramEnd"/>
+        <w:t>. We decided to implement this partial solution by overriding the equals(</w:t>
+      </w:r>
       <w:r>
         <w:rPr>
           <w:lang w:val="en-GB"/>
@@ -473,21 +405,7 @@
         <w:rPr>
           <w:lang w:val="en-GB"/>
         </w:rPr>
-        <w:t xml:space="preserve">in the respective keyword class with a call to the </w:t>
-      </w:r>
-      <w:proofErr w:type="spellStart"/>
-      <w:r>
-        <w:rPr>
-          <w:lang w:val="en-GB"/>
-        </w:rPr>
-        <w:t>levenshteinDistance</w:t>
-      </w:r>
-      <w:proofErr w:type="spellEnd"/>
-      <w:r>
-        <w:rPr>
-          <w:lang w:val="en-GB"/>
-        </w:rPr>
-        <w:t>(String, String) method (</w:t>
+        <w:t>in the respective keyword class with a call to the levenshteinDistance(String, String) method (</w:t>
       </w:r>
       <w:r>
         <w:rPr>
@@ -799,7 +717,158 @@
           <w:b/>
           <w:lang w:val="en-GB"/>
         </w:rPr>
-        <w:t>New York</w:t>
+        <w:t>Paris February</w:t>
+      </w:r>
+    </w:p>
+    <w:p>
+      <w:pPr>
+        <w:rPr>
+          <w:lang w:val="en-GB"/>
+        </w:rPr>
+      </w:pPr>
+    </w:p>
+    <w:p>
+      <w:pPr>
+        <w:rPr>
+          <w:lang w:val="en-GB"/>
+        </w:rPr>
+      </w:pPr>
+      <w:r>
+        <w:rPr>
+          <w:lang w:val="en-GB"/>
+        </w:rPr>
+        <w:t xml:space="preserve">The densest subgraphs of this data set teach us that the twitter community in Paris was mainly tweeting </w:t>
+      </w:r>
+      <w:r>
+        <w:rPr>
+          <w:lang w:val="en-GB"/>
+        </w:rPr>
+        <w:t xml:space="preserve">about their (travel) visits to important cultural monuments like the Eiffel tower, Versailles, the Arc de Triomphe and the Notre Dame. One of the hashtags that also appeared often in those subgraphs </w:t>
+      </w:r>
+      <w:r>
+        <w:rPr>
+          <w:lang w:val="en-GB"/>
+        </w:rPr>
+        <w:t>denoted</w:t>
+      </w:r>
+      <w:r>
+        <w:rPr>
+          <w:lang w:val="en-GB"/>
+        </w:rPr>
+        <w:t xml:space="preserve"> </w:t>
+      </w:r>
+      <w:r>
+        <w:rPr>
+          <w:lang w:val="en-GB"/>
+        </w:rPr>
+        <w:t>a reference to the VSCO Cam, some kind of camera with which apparently a lot of people took pictures at that time in Paris.</w:t>
+      </w:r>
+    </w:p>
+    <w:p>
+      <w:pPr>
+        <w:rPr>
+          <w:lang w:val="en-GB"/>
+        </w:rPr>
+      </w:pPr>
+    </w:p>
+    <w:p>
+      <w:pPr>
+        <w:rPr>
+          <w:b/>
+          <w:lang w:val="en-GB"/>
+        </w:rPr>
+      </w:pPr>
+      <w:r>
+        <w:rPr>
+          <w:b/>
+          <w:lang w:val="en-GB"/>
+        </w:rPr>
+        <w:t xml:space="preserve">Paris </w:t>
+      </w:r>
+      <w:r>
+        <w:rPr>
+          <w:b/>
+          <w:lang w:val="en-GB"/>
+        </w:rPr>
+        <w:t>January</w:t>
+      </w:r>
+    </w:p>
+    <w:p>
+      <w:pPr>
+        <w:rPr>
+          <w:lang w:val="en-GB"/>
+        </w:rPr>
+      </w:pPr>
+    </w:p>
+    <w:p>
+      <w:pPr>
+        <w:rPr>
+          <w:lang w:val="en-GB"/>
+        </w:rPr>
+      </w:pPr>
+      <w:r>
+        <w:rPr>
+          <w:lang w:val="en-GB"/>
+        </w:rPr>
+        <w:t>In the densest subgraphs that resulted from the processing of all Paris tweets in January, one can clearly recognize the events that shook Paris during that month.</w:t>
+      </w:r>
+      <w:r>
+        <w:rPr>
+          <w:lang w:val="en-GB"/>
+        </w:rPr>
+        <w:t xml:space="preserve"> The most important vertex set consists of hashtags that refer to the terrorist attack at Charlie Hebdo, a satirical newspaper. In particular, one of them refers to the republican march that was a reaction of the</w:t>
+      </w:r>
+      <w:r>
+        <w:rPr>
+          <w:lang w:val="en-GB"/>
+        </w:rPr>
+        <w:t xml:space="preserve"> people to this horrific event, whereas several others referred to the emp</w:t>
+      </w:r>
+      <w:r>
+        <w:rPr>
+          <w:lang w:val="en-GB"/>
+        </w:rPr>
+        <w:t>athy that those people tried to express</w:t>
+      </w:r>
+      <w:r>
+        <w:rPr>
+          <w:lang w:val="en-GB"/>
+        </w:rPr>
+        <w:t xml:space="preserve"> by unifying themselves with the victims</w:t>
+      </w:r>
+      <w:r>
+        <w:rPr>
+          <w:lang w:val="en-GB"/>
+        </w:rPr>
+        <w:t xml:space="preserve"> of the attack</w:t>
+      </w:r>
+      <w:r>
+        <w:rPr>
+          <w:lang w:val="en-GB"/>
+        </w:rPr>
+        <w:t>.</w:t>
+      </w:r>
+    </w:p>
+    <w:p>
+      <w:pPr>
+        <w:rPr>
+          <w:lang w:val="en-GB"/>
+        </w:rPr>
+      </w:pPr>
+    </w:p>
+    <w:p>
+      <w:pPr>
+        <w:rPr>
+          <w:b/>
+          <w:lang w:val="en-GB"/>
+        </w:rPr>
+      </w:pPr>
+      <w:r>
+        <w:rPr>
+          <w:b/>
+          <w:lang w:val="en-GB"/>
+        </w:rPr>
+        <w:t>Oscars</w:t>
       </w:r>
     </w:p>
     <w:p>
@@ -817,6 +886,126 @@
       </w:pPr>
       <w:bookmarkStart w:id="0" w:name="_GoBack"/>
       <w:bookmarkEnd w:id="0"/>
+    </w:p>
+    <w:p>
+      <w:pPr>
+        <w:rPr>
+          <w:lang w:val="en-GB"/>
+        </w:rPr>
+      </w:pPr>
+    </w:p>
+    <w:p>
+      <w:pPr>
+        <w:rPr>
+          <w:b/>
+          <w:lang w:val="en-GB"/>
+        </w:rPr>
+      </w:pPr>
+      <w:r>
+        <w:rPr>
+          <w:b/>
+          <w:lang w:val="en-GB"/>
+        </w:rPr>
+        <w:t>New York</w:t>
+      </w:r>
+    </w:p>
+    <w:p>
+      <w:pPr>
+        <w:rPr>
+          <w:lang w:val="en-GB"/>
+        </w:rPr>
+      </w:pPr>
+    </w:p>
+    <w:p>
+      <w:pPr>
+        <w:rPr>
+          <w:lang w:val="en-GB"/>
+        </w:rPr>
+      </w:pPr>
+      <w:r>
+        <w:rPr>
+          <w:lang w:val="en-GB"/>
+        </w:rPr>
+        <w:t xml:space="preserve">For the New York data set, the extracted </w:t>
+      </w:r>
+      <w:r>
+        <w:rPr>
+          <w:lang w:val="en-GB"/>
+        </w:rPr>
+        <w:t xml:space="preserve">densest </w:t>
+      </w:r>
+      <w:r>
+        <w:rPr>
+          <w:lang w:val="en-GB"/>
+        </w:rPr>
+        <w:t>subgraph</w:t>
+      </w:r>
+      <w:r>
+        <w:rPr>
+          <w:lang w:val="en-GB"/>
+        </w:rPr>
+        <w:t>s show</w:t>
+      </w:r>
+      <w:r>
+        <w:rPr>
+          <w:lang w:val="en-GB"/>
+        </w:rPr>
+        <w:t xml:space="preserve"> us that there was an </w:t>
+      </w:r>
+      <w:r>
+        <w:rPr>
+          <w:lang w:val="en-GB"/>
+        </w:rPr>
+        <w:t>NBA</w:t>
+      </w:r>
+      <w:r>
+        <w:rPr>
+          <w:lang w:val="en-GB"/>
+        </w:rPr>
+        <w:t xml:space="preserve"> game</w:t>
+      </w:r>
+      <w:r>
+        <w:rPr>
+          <w:lang w:val="en-GB"/>
+        </w:rPr>
+        <w:t xml:space="preserve"> in New York</w:t>
+      </w:r>
+      <w:r>
+        <w:rPr>
+          <w:lang w:val="en-GB"/>
+        </w:rPr>
+        <w:t xml:space="preserve"> during the period of tweet collection</w:t>
+      </w:r>
+      <w:r>
+        <w:rPr>
+          <w:lang w:val="en-GB"/>
+        </w:rPr>
+        <w:t xml:space="preserve">. </w:t>
+      </w:r>
+      <w:r>
+        <w:rPr>
+          <w:lang w:val="en-GB"/>
+        </w:rPr>
+        <w:t>Other hashtags that are part of the most popular vertex set refer to the social recruiting company that requires employers to tweet about possible vacancies within their company.</w:t>
+      </w:r>
+      <w:r>
+        <w:rPr>
+          <w:lang w:val="en-GB"/>
+        </w:rPr>
+        <w:t xml:space="preserve"> The rest of the vertex set is assumed to </w:t>
+      </w:r>
+      <w:r>
+        <w:rPr>
+          <w:lang w:val="en-GB"/>
+        </w:rPr>
+        <w:t>have been tweeted by tourists and to refer</w:t>
+      </w:r>
+      <w:r>
+        <w:rPr>
+          <w:lang w:val="en-GB"/>
+        </w:rPr>
+        <w:t xml:space="preserve"> to the most touristic places of the city, including Manhattan, Brooklyn and the Big Apple.</w:t>
+      </w:r>
     </w:p>
     <w:sectPr>
       <w:pgSz w:w="11900" w:h="16840"/>
@@ -1220,7 +1409,7 @@
   <w:style w:type="paragraph" w:default="1" w:styleId="Normal">
     <w:name w:val="Normal"/>
     <w:qFormat/>
-    <w:rsid w:val="00965326"/>
+    <w:rsid w:val="00193F13"/>
   </w:style>
   <w:style w:type="character" w:default="1" w:styleId="DefaultParagraphFont">
     <w:name w:val="Default Paragraph Font"/>
@@ -1418,7 +1607,7 @@
   <w:style w:type="paragraph" w:default="1" w:styleId="Normal">
     <w:name w:val="Normal"/>
     <w:qFormat/>
-    <w:rsid w:val="00965326"/>
+    <w:rsid w:val="00193F13"/>
   </w:style>
   <w:style w:type="character" w:default="1" w:styleId="DefaultParagraphFont">
     <w:name w:val="Default Paragraph Font"/>

</xml_diff>